<commit_message>
patient_id & encounter_id fix
</commit_message>
<xml_diff>
--- a/ch/docs/source/Data Analysis.docx
+++ b/ch/docs/source/Data Analysis.docx
@@ -90,6 +90,7 @@
       </w:pPr>
       <w:r>
         <w:rPr>
+          <w:noProof/>
           <w:lang w:val="en-US"/>
         </w:rPr>
         <w:drawing>
@@ -162,13 +163,7 @@
         <w:rPr>
           <w:lang w:val="en-US"/>
         </w:rPr>
-        <w:t>./</w:t>
-      </w:r>
-      <w:r>
-        <w:rPr>
-          <w:lang w:val="en-US"/>
-        </w:rPr>
-        <w:t>Data validation issues.xlsx</w:t>
+        <w:t>./Data validation issues.xlsx</w:t>
       </w:r>
     </w:p>
     <w:p>
@@ -427,11 +422,12 @@
         <w:rPr>
           <w:noProof/>
         </w:rPr>
+        <w:lastRenderedPageBreak/>
         <w:drawing>
           <wp:inline distT="0" distB="0" distL="0" distR="0">
-            <wp:extent cx="2863619" cy="1578068"/>
+            <wp:extent cx="5731510" cy="3341370"/>
             <wp:effectExtent l="0" t="0" r="0" b="0"/>
-            <wp:docPr id="591323486" name="Picture 1"/>
+            <wp:docPr id="1072840285" name="Picture 1"/>
             <wp:cNvGraphicFramePr>
               <a:graphicFrameLocks xmlns:a="http://schemas.openxmlformats.org/drawingml/2006/main" noChangeAspect="1"/>
             </wp:cNvGraphicFramePr>
@@ -445,7 +441,7 @@
                     </pic:cNvPicPr>
                   </pic:nvPicPr>
                   <pic:blipFill>
-                    <a:blip r:embed="rId7" cstate="print">
+                    <a:blip r:embed="rId7">
                       <a:extLst>
                         <a:ext uri="{28A0092B-C50C-407E-A947-70E740481C1C}">
                           <a14:useLocalDpi xmlns:a14="http://schemas.microsoft.com/office/drawing/2010/main" val="0"/>
@@ -460,7 +456,7 @@
                   <pic:spPr bwMode="auto">
                     <a:xfrm>
                       <a:off x="0" y="0"/>
-                      <a:ext cx="2903541" cy="1600068"/>
+                      <a:ext cx="5731510" cy="3341370"/>
                     </a:xfrm>
                     <a:prstGeom prst="rect">
                       <a:avLst/>
@@ -495,7 +491,6 @@
           <w:rFonts w:ascii="Times New Roman" w:eastAsia="Times New Roman" w:hAnsi="Times New Roman" w:cs="Times New Roman"/>
           <w:lang w:eastAsia="en-GB"/>
         </w:rPr>
-        <w:lastRenderedPageBreak/>
         <w:t xml:space="preserve">Create a </w:t>
       </w:r>
       <w:proofErr w:type="spellStart"/>

</xml_diff>